<commit_message>
x class project update
</commit_message>
<xml_diff>
--- a/X class/11. Практически Проект/E-Wallet.docx
+++ b/X class/11. Практически Проект/E-Wallet.docx
@@ -110,7 +110,7 @@
           <w:lang w:val="bg-BG"/>
         </w:rPr>
         <w:drawing>
-          <wp:inline distT="0" distB="0" distL="0" distR="0" wp14:anchorId="429AA0C8" wp14:editId="07831E0A">
+          <wp:inline distT="0" distB="0" distL="0" distR="0" wp14:anchorId="429AA0C8" wp14:editId="155A5E8D">
             <wp:extent cx="5727700" cy="3517900"/>
             <wp:effectExtent l="0" t="0" r="6350" b="6350"/>
             <wp:docPr id="209712280" name="Картина 1"/>
@@ -1073,48 +1073,1332 @@
       <w:pPr>
         <w:jc w:val="both"/>
         <w:rPr>
-          <w:lang w:val="bg-BG"/>
-        </w:rPr>
-      </w:pPr>
-    </w:p>
-    <w:p>
-      <w:pPr>
-        <w:rPr>
-          <w:lang w:val="bg-BG"/>
-        </w:rPr>
-      </w:pPr>
+          <w:color w:val="E97132" w:themeColor="accent2"/>
+          <w:lang w:val="bg-BG"/>
+        </w:rPr>
+      </w:pPr>
+      <w:r>
+        <w:rPr>
+          <w:color w:val="E97132" w:themeColor="accent2"/>
+        </w:rPr>
+        <w:t>III</w:t>
+      </w:r>
+      <w:r>
+        <w:rPr>
+          <w:color w:val="E97132" w:themeColor="accent2"/>
+          <w:lang w:val="bg-BG"/>
+        </w:rPr>
+        <w:t>.</w:t>
+      </w:r>
+      <w:r>
+        <w:rPr>
+          <w:color w:val="E97132" w:themeColor="accent2"/>
+          <w:lang w:val="bg-BG"/>
+        </w:rPr>
+        <w:t xml:space="preserve"> </w:t>
+      </w:r>
+      <w:r>
+        <w:rPr>
+          <w:color w:val="E97132" w:themeColor="accent2"/>
+          <w:lang w:val="bg-BG"/>
+        </w:rPr>
+        <w:t>Именуване елементите(контролите) на графичния интерфейс</w:t>
+      </w:r>
     </w:p>
     <w:p>
       <w:pPr>
         <w:jc w:val="both"/>
-        <w:rPr>
-          <w:lang w:val="bg-BG"/>
-        </w:rPr>
-      </w:pPr>
+      </w:pPr>
+      <w:r>
+        <w:rPr>
+          <w:color w:val="E97132" w:themeColor="accent2"/>
+          <w:lang w:val="bg-BG"/>
+        </w:rPr>
+        <w:tab/>
+      </w:r>
+      <w:r>
+        <w:rPr>
+          <w:lang w:val="bg-BG"/>
+        </w:rPr>
+        <w:t>За именуване на контролите ще използваме Унгарската нотация, според която името на променливата има префикс с името на контролата последвано от описателно име присъщо за контролата.</w:t>
+      </w:r>
+      <w:r>
+        <w:t xml:space="preserve"> </w:t>
+      </w:r>
+      <w:r>
+        <w:rPr>
+          <w:b/>
+          <w:bCs/>
+          <w:lang w:val="bg-BG"/>
+        </w:rPr>
+        <w:t>Всяка дума с изключение на първата започва с главна буква.</w:t>
+      </w:r>
+      <w:r>
+        <w:rPr>
+          <w:lang w:val="bg-BG"/>
+        </w:rPr>
+        <w:t xml:space="preserve"> Например контролата </w:t>
+      </w:r>
+      <w:r>
+        <w:t>TextBox</w:t>
+      </w:r>
+      <w:r>
+        <w:rPr>
+          <w:lang w:val="bg-BG"/>
+        </w:rPr>
+        <w:t xml:space="preserve"> използвана за въвеждане на името на ученик би могла да има име:</w:t>
+      </w:r>
+      <w:r>
+        <w:rPr>
+          <w:lang w:val="bg-BG"/>
+        </w:rPr>
+        <w:t xml:space="preserve"> </w:t>
+      </w:r>
     </w:p>
     <w:p>
       <w:pPr>
         <w:jc w:val="both"/>
-        <w:rPr>
-          <w:lang w:val="bg-BG"/>
-        </w:rPr>
-      </w:pPr>
+      </w:pPr>
+      <w:r>
+        <w:rPr>
+          <w:b/>
+          <w:bCs/>
+          <w:i/>
+          <w:iCs/>
+          <w:color w:val="196B24" w:themeColor="accent3"/>
+        </w:rPr>
+        <w:t>textBox</w:t>
+      </w:r>
+      <w:r>
+        <w:rPr>
+          <w:b/>
+          <w:bCs/>
+          <w:color w:val="196B24" w:themeColor="accent3"/>
+        </w:rPr>
+        <w:t>N</w:t>
+      </w:r>
+      <w:r>
+        <w:rPr>
+          <w:color w:val="196B24" w:themeColor="accent3"/>
+        </w:rPr>
+        <w:t>ame</w:t>
+      </w:r>
+      <w:r>
+        <w:t>,</w:t>
+      </w:r>
+      <w:r>
+        <w:rPr>
+          <w:lang w:val="bg-BG"/>
+        </w:rPr>
+        <w:t xml:space="preserve"> или</w:t>
+      </w:r>
+      <w:r>
+        <w:t xml:space="preserve"> </w:t>
+      </w:r>
+      <w:r>
+        <w:rPr>
+          <w:b/>
+          <w:bCs/>
+          <w:i/>
+          <w:iCs/>
+          <w:color w:val="196B24" w:themeColor="accent3"/>
+        </w:rPr>
+        <w:t>textBox</w:t>
+      </w:r>
+      <w:r>
+        <w:rPr>
+          <w:b/>
+          <w:bCs/>
+          <w:color w:val="196B24" w:themeColor="accent3"/>
+        </w:rPr>
+        <w:t>S</w:t>
+      </w:r>
+      <w:r>
+        <w:rPr>
+          <w:color w:val="196B24" w:themeColor="accent3"/>
+        </w:rPr>
+        <w:t>tudent</w:t>
+      </w:r>
+      <w:r>
+        <w:rPr>
+          <w:b/>
+          <w:bCs/>
+          <w:color w:val="196B24" w:themeColor="accent3"/>
+        </w:rPr>
+        <w:t>N</w:t>
+      </w:r>
+      <w:r>
+        <w:rPr>
+          <w:color w:val="196B24" w:themeColor="accent3"/>
+        </w:rPr>
+        <w:t>ame</w:t>
+      </w:r>
+      <w:r>
+        <w:rPr>
+          <w:lang w:val="bg-BG"/>
+        </w:rPr>
+        <w:t xml:space="preserve">, или </w:t>
+      </w:r>
+      <w:r>
+        <w:rPr>
+          <w:b/>
+          <w:bCs/>
+          <w:i/>
+          <w:iCs/>
+          <w:color w:val="196B24" w:themeColor="accent3"/>
+        </w:rPr>
+        <w:t>textBox</w:t>
+      </w:r>
+      <w:r>
+        <w:rPr>
+          <w:b/>
+          <w:bCs/>
+          <w:color w:val="196B24" w:themeColor="accent3"/>
+        </w:rPr>
+        <w:t>F</w:t>
+      </w:r>
+      <w:r>
+        <w:rPr>
+          <w:color w:val="196B24" w:themeColor="accent3"/>
+        </w:rPr>
+        <w:t>ull</w:t>
+      </w:r>
+      <w:r>
+        <w:rPr>
+          <w:b/>
+          <w:bCs/>
+          <w:color w:val="196B24" w:themeColor="accent3"/>
+        </w:rPr>
+        <w:t>N</w:t>
+      </w:r>
+      <w:r>
+        <w:rPr>
+          <w:color w:val="196B24" w:themeColor="accent3"/>
+        </w:rPr>
+        <w:t>ame</w:t>
+      </w:r>
+      <w:r>
+        <w:rPr>
+          <w:lang w:val="bg-BG"/>
+        </w:rPr>
+        <w:t xml:space="preserve"> и т.н.</w:t>
+      </w:r>
     </w:p>
     <w:p>
       <w:pPr>
         <w:jc w:val="both"/>
-        <w:rPr>
-          <w:lang w:val="bg-BG"/>
-        </w:rPr>
-      </w:pPr>
+      </w:pPr>
+      <w:r>
+        <w:rPr>
+          <w:noProof/>
+        </w:rPr>
+        <mc:AlternateContent>
+          <mc:Choice Requires="wps">
+            <w:drawing>
+              <wp:anchor distT="0" distB="0" distL="114300" distR="114300" simplePos="0" relativeHeight="251659264" behindDoc="0" locked="0" layoutInCell="1" allowOverlap="1" wp14:anchorId="3F4E263D" wp14:editId="6E30B5C6">
+                <wp:simplePos x="0" y="0"/>
+                <wp:positionH relativeFrom="column">
+                  <wp:posOffset>405493</wp:posOffset>
+                </wp:positionH>
+                <wp:positionV relativeFrom="paragraph">
+                  <wp:posOffset>79647</wp:posOffset>
+                </wp:positionV>
+                <wp:extent cx="1420586" cy="269422"/>
+                <wp:effectExtent l="209550" t="247650" r="27305" b="16510"/>
+                <wp:wrapNone/>
+                <wp:docPr id="1291316205" name="Балонче за говор: правоъгълник 1"/>
+                <wp:cNvGraphicFramePr/>
+                <a:graphic xmlns:a="http://schemas.openxmlformats.org/drawingml/2006/main">
+                  <a:graphicData uri="http://schemas.microsoft.com/office/word/2010/wordprocessingShape">
+                    <wps:wsp>
+                      <wps:cNvSpPr/>
+                      <wps:spPr>
+                        <a:xfrm>
+                          <a:off x="0" y="0"/>
+                          <a:ext cx="1420586" cy="269422"/>
+                        </a:xfrm>
+                        <a:prstGeom prst="wedgeRectCallout">
+                          <a:avLst>
+                            <a:gd name="adj1" fmla="val -62165"/>
+                            <a:gd name="adj2" fmla="val -129735"/>
+                          </a:avLst>
+                        </a:prstGeom>
+                        <a:noFill/>
+                        <a:ln>
+                          <a:solidFill>
+                            <a:schemeClr val="accent3"/>
+                          </a:solidFill>
+                        </a:ln>
+                      </wps:spPr>
+                      <wps:style>
+                        <a:lnRef idx="2">
+                          <a:schemeClr val="accent1">
+                            <a:shade val="15000"/>
+                          </a:schemeClr>
+                        </a:lnRef>
+                        <a:fillRef idx="1">
+                          <a:schemeClr val="accent1"/>
+                        </a:fillRef>
+                        <a:effectRef idx="0">
+                          <a:schemeClr val="accent1"/>
+                        </a:effectRef>
+                        <a:fontRef idx="minor">
+                          <a:schemeClr val="lt1"/>
+                        </a:fontRef>
+                      </wps:style>
+                      <wps:txbx>
+                        <w:txbxContent>
+                          <w:p>
+                            <w:pPr>
+                              <w:jc w:val="center"/>
+                              <w:rPr>
+                                <w:color w:val="196B24" w:themeColor="accent3"/>
+                              </w:rPr>
+                            </w:pPr>
+                            <w:r>
+                              <w:rPr>
+                                <w:color w:val="196B24" w:themeColor="accent3"/>
+                                <w:lang w:val="bg-BG"/>
+                              </w:rPr>
+                              <w:t xml:space="preserve">Контрола </w:t>
+                            </w:r>
+                            <w:r>
+                              <w:rPr>
+                                <w:b/>
+                                <w:bCs/>
+                                <w:color w:val="196B24" w:themeColor="accent3"/>
+                              </w:rPr>
+                              <w:t>TextBox</w:t>
+                            </w:r>
+                          </w:p>
+                        </w:txbxContent>
+                      </wps:txbx>
+                      <wps:bodyPr rot="0" spcFirstLastPara="0" vertOverflow="overflow" horzOverflow="overflow" vert="horz" wrap="square" lIns="91440" tIns="45720" rIns="91440" bIns="45720" numCol="1" spcCol="0" rtlCol="0" fromWordArt="0" anchor="ctr" anchorCtr="0" forceAA="0" compatLnSpc="1">
+                        <a:prstTxWarp prst="textNoShape">
+                          <a:avLst/>
+                        </a:prstTxWarp>
+                        <a:noAutofit/>
+                      </wps:bodyPr>
+                    </wps:wsp>
+                  </a:graphicData>
+                </a:graphic>
+                <wp14:sizeRelH relativeFrom="margin">
+                  <wp14:pctWidth>0</wp14:pctWidth>
+                </wp14:sizeRelH>
+                <wp14:sizeRelV relativeFrom="margin">
+                  <wp14:pctHeight>0</wp14:pctHeight>
+                </wp14:sizeRelV>
+              </wp:anchor>
+            </w:drawing>
+          </mc:Choice>
+          <mc:Fallback>
+            <w:pict>
+              <v:shapetype w14:anchorId="3F4E263D" id="_x0000_t61" coordsize="21600,21600" o:spt="61" adj="1350,25920" path="m,l0@8@12@24,0@9,,21600@6,21600@15@27@7,21600,21600,21600,21600@9@18@30,21600@8,21600,0@7,0@21@33@6,xe">
+                <v:stroke joinstyle="miter"/>
+                <v:formulas>
+                  <v:f eqn="sum 10800 0 #0"/>
+                  <v:f eqn="sum 10800 0 #1"/>
+                  <v:f eqn="sum #0 0 #1"/>
+                  <v:f eqn="sum @0 @1 0"/>
+                  <v:f eqn="sum 21600 0 #0"/>
+                  <v:f eqn="sum 21600 0 #1"/>
+                  <v:f eqn="if @0 3600 12600"/>
+                  <v:f eqn="if @0 9000 18000"/>
+                  <v:f eqn="if @1 3600 12600"/>
+                  <v:f eqn="if @1 9000 18000"/>
+                  <v:f eqn="if @2 0 #0"/>
+                  <v:f eqn="if @3 @10 0"/>
+                  <v:f eqn="if #0 0 @11"/>
+                  <v:f eqn="if @2 @6 #0"/>
+                  <v:f eqn="if @3 @6 @13"/>
+                  <v:f eqn="if @5 @6 @14"/>
+                  <v:f eqn="if @2 #0 21600"/>
+                  <v:f eqn="if @3 21600 @16"/>
+                  <v:f eqn="if @4 21600 @17"/>
+                  <v:f eqn="if @2 #0 @6"/>
+                  <v:f eqn="if @3 @19 @6"/>
+                  <v:f eqn="if #1 @6 @20"/>
+                  <v:f eqn="if @2 @8 #1"/>
+                  <v:f eqn="if @3 @22 @8"/>
+                  <v:f eqn="if #0 @8 @23"/>
+                  <v:f eqn="if @2 21600 #1"/>
+                  <v:f eqn="if @3 21600 @25"/>
+                  <v:f eqn="if @5 21600 @26"/>
+                  <v:f eqn="if @2 #1 @8"/>
+                  <v:f eqn="if @3 @8 @28"/>
+                  <v:f eqn="if @4 @8 @29"/>
+                  <v:f eqn="if @2 #1 0"/>
+                  <v:f eqn="if @3 @31 0"/>
+                  <v:f eqn="if #1 0 @32"/>
+                  <v:f eqn="val #0"/>
+                  <v:f eqn="val #1"/>
+                </v:formulas>
+                <v:path o:connecttype="custom" o:connectlocs="10800,0;0,10800;10800,21600;21600,10800;@34,@35"/>
+                <v:handles>
+                  <v:h position="#0,#1"/>
+                </v:handles>
+              </v:shapetype>
+              <v:shape id="Балонче за говор: правоъгълник 1" o:spid="_x0000_s1026" type="#_x0000_t61" style="position:absolute;left:0;text-align:left;margin-left:31.95pt;margin-top:6.25pt;width:111.85pt;height:21.2pt;z-index:251659264;visibility:visible;mso-wrap-style:square;mso-width-percent:0;mso-height-percent:0;mso-wrap-distance-left:9pt;mso-wrap-distance-top:0;mso-wrap-distance-right:9pt;mso-wrap-distance-bottom:0;mso-position-horizontal:absolute;mso-position-horizontal-relative:text;mso-position-vertical:absolute;mso-position-vertical-relative:text;mso-width-percent:0;mso-height-percent:0;mso-width-relative:margin;mso-height-relative:margin;v-text-anchor:middle" o:gfxdata="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" adj="-2628,-17223" filled="f" strokecolor="#196b24 [3206]" strokeweight="1pt">
+                <v:textbox>
+                  <w:txbxContent>
+                    <w:p>
+                      <w:pPr>
+                        <w:jc w:val="center"/>
+                        <w:rPr>
+                          <w:color w:val="196B24" w:themeColor="accent3"/>
+                        </w:rPr>
+                      </w:pPr>
+                      <w:r>
+                        <w:rPr>
+                          <w:color w:val="196B24" w:themeColor="accent3"/>
+                          <w:lang w:val="bg-BG"/>
+                        </w:rPr>
+                        <w:t xml:space="preserve">Контрола </w:t>
+                      </w:r>
+                      <w:r>
+                        <w:rPr>
+                          <w:b/>
+                          <w:bCs/>
+                          <w:color w:val="196B24" w:themeColor="accent3"/>
+                        </w:rPr>
+                        <w:t>TextBox</w:t>
+                      </w:r>
+                    </w:p>
+                  </w:txbxContent>
+                </v:textbox>
+              </v:shape>
+            </w:pict>
+          </mc:Fallback>
+        </mc:AlternateContent>
+      </w:r>
     </w:p>
     <w:p>
       <w:pPr>
         <w:jc w:val="both"/>
-        <w:rPr>
-          <w:lang w:val="bg-BG"/>
-        </w:rPr>
-      </w:pPr>
+      </w:pPr>
+    </w:p>
+    <w:p>
+      <w:pPr>
+        <w:jc w:val="both"/>
+      </w:pPr>
+      <w:r>
+        <w:rPr>
+          <w:lang w:val="bg-BG"/>
+        </w:rPr>
+        <w:t xml:space="preserve">Т.к. в приложението има две секции (за приходи и разходи), чиито контроли са сходни, бихме могли да разграничим имената им като добавим и името на секцията към която принадлежат. Например бутона „Запази“ би могъл да се казва </w:t>
+      </w:r>
+    </w:p>
+    <w:p>
+      <w:pPr>
+        <w:jc w:val="both"/>
+        <w:rPr>
+          <w:lang w:val="bg-BG"/>
+        </w:rPr>
+      </w:pPr>
+      <w:r>
+        <w:rPr>
+          <w:color w:val="196B24" w:themeColor="accent3"/>
+        </w:rPr>
+        <w:t>button</w:t>
+      </w:r>
+      <w:r>
+        <w:rPr>
+          <w:b/>
+          <w:bCs/>
+          <w:color w:val="196B24" w:themeColor="accent3"/>
+        </w:rPr>
+        <w:t>ProfitS</w:t>
+      </w:r>
+      <w:r>
+        <w:rPr>
+          <w:color w:val="196B24" w:themeColor="accent3"/>
+        </w:rPr>
+        <w:t>ave</w:t>
+      </w:r>
+      <w:r>
+        <w:t xml:space="preserve"> </w:t>
+      </w:r>
+      <w:r>
+        <w:rPr>
+          <w:lang w:val="bg-BG"/>
+        </w:rPr>
+        <w:t xml:space="preserve">за приходите и </w:t>
+      </w:r>
+      <w:r>
+        <w:rPr>
+          <w:color w:val="196B24" w:themeColor="accent3"/>
+        </w:rPr>
+        <w:t>button</w:t>
+      </w:r>
+      <w:r>
+        <w:rPr>
+          <w:b/>
+          <w:bCs/>
+          <w:color w:val="196B24" w:themeColor="accent3"/>
+        </w:rPr>
+        <w:t>ExpenseS</w:t>
+      </w:r>
+      <w:r>
+        <w:rPr>
+          <w:color w:val="196B24" w:themeColor="accent3"/>
+        </w:rPr>
+        <w:t>ave</w:t>
+      </w:r>
+      <w:r>
+        <w:t xml:space="preserve"> </w:t>
+      </w:r>
+      <w:r>
+        <w:rPr>
+          <w:lang w:val="bg-BG"/>
+        </w:rPr>
+        <w:t>за разходите.</w:t>
+      </w:r>
+    </w:p>
+    <w:p>
+      <w:pPr>
+        <w:rPr>
+          <w:lang w:val="bg-BG"/>
+        </w:rPr>
+      </w:pPr>
+      <w:r>
+        <w:rPr>
+          <w:noProof/>
+        </w:rPr>
+        <mc:AlternateContent>
+          <mc:Choice Requires="wps">
+            <w:drawing>
+              <wp:anchor distT="0" distB="0" distL="114300" distR="114300" simplePos="0" relativeHeight="251665408" behindDoc="0" locked="0" layoutInCell="1" allowOverlap="1" wp14:anchorId="70DEABC4" wp14:editId="14B1E24C">
+                <wp:simplePos x="0" y="0"/>
+                <wp:positionH relativeFrom="column">
+                  <wp:posOffset>3110593</wp:posOffset>
+                </wp:positionH>
+                <wp:positionV relativeFrom="paragraph">
+                  <wp:posOffset>101781</wp:posOffset>
+                </wp:positionV>
+                <wp:extent cx="2517321" cy="269240"/>
+                <wp:effectExtent l="400050" t="228600" r="16510" b="16510"/>
+                <wp:wrapNone/>
+                <wp:docPr id="1399802322" name="Балонче за говор: правоъгълник 1"/>
+                <wp:cNvGraphicFramePr/>
+                <a:graphic xmlns:a="http://schemas.openxmlformats.org/drawingml/2006/main">
+                  <a:graphicData uri="http://schemas.microsoft.com/office/word/2010/wordprocessingShape">
+                    <wps:wsp>
+                      <wps:cNvSpPr/>
+                      <wps:spPr>
+                        <a:xfrm>
+                          <a:off x="0" y="0"/>
+                          <a:ext cx="2517321" cy="269240"/>
+                        </a:xfrm>
+                        <a:prstGeom prst="wedgeRectCallout">
+                          <a:avLst>
+                            <a:gd name="adj1" fmla="val -63989"/>
+                            <a:gd name="adj2" fmla="val -125692"/>
+                          </a:avLst>
+                        </a:prstGeom>
+                        <a:noFill/>
+                        <a:ln>
+                          <a:solidFill>
+                            <a:schemeClr val="accent3"/>
+                          </a:solidFill>
+                        </a:ln>
+                      </wps:spPr>
+                      <wps:style>
+                        <a:lnRef idx="2">
+                          <a:schemeClr val="accent1">
+                            <a:shade val="15000"/>
+                          </a:schemeClr>
+                        </a:lnRef>
+                        <a:fillRef idx="1">
+                          <a:schemeClr val="accent1"/>
+                        </a:fillRef>
+                        <a:effectRef idx="0">
+                          <a:schemeClr val="accent1"/>
+                        </a:effectRef>
+                        <a:fontRef idx="minor">
+                          <a:schemeClr val="lt1"/>
+                        </a:fontRef>
+                      </wps:style>
+                      <wps:txbx>
+                        <w:txbxContent>
+                          <w:p>
+                            <w:pPr>
+                              <w:jc w:val="center"/>
+                              <w:rPr>
+                                <w:color w:val="196B24" w:themeColor="accent3"/>
+                              </w:rPr>
+                            </w:pPr>
+                            <w:r>
+                              <w:rPr>
+                                <w:color w:val="196B24" w:themeColor="accent3"/>
+                                <w:lang w:val="bg-BG"/>
+                              </w:rPr>
+                              <w:t xml:space="preserve">секция </w:t>
+                            </w:r>
+                            <w:r>
+                              <w:rPr>
+                                <w:b/>
+                                <w:bCs/>
+                                <w:color w:val="196B24" w:themeColor="accent3"/>
+                              </w:rPr>
+                              <w:t>Expense</w:t>
+                            </w:r>
+                            <w:r>
+                              <w:rPr>
+                                <w:color w:val="196B24" w:themeColor="accent3"/>
+                              </w:rPr>
+                              <w:t>(</w:t>
+                            </w:r>
+                            <w:r>
+                              <w:rPr>
+                                <w:color w:val="196B24" w:themeColor="accent3"/>
+                                <w:lang w:val="bg-BG"/>
+                              </w:rPr>
+                              <w:t>Разход</w:t>
+                            </w:r>
+                            <w:r>
+                              <w:rPr>
+                                <w:color w:val="196B24" w:themeColor="accent3"/>
+                              </w:rPr>
+                              <w:t>)</w:t>
+                            </w:r>
+                          </w:p>
+                        </w:txbxContent>
+                      </wps:txbx>
+                      <wps:bodyPr rot="0" spcFirstLastPara="0" vertOverflow="overflow" horzOverflow="overflow" vert="horz" wrap="square" lIns="91440" tIns="45720" rIns="91440" bIns="45720" numCol="1" spcCol="0" rtlCol="0" fromWordArt="0" anchor="ctr" anchorCtr="0" forceAA="0" compatLnSpc="1">
+                        <a:prstTxWarp prst="textNoShape">
+                          <a:avLst/>
+                        </a:prstTxWarp>
+                        <a:noAutofit/>
+                      </wps:bodyPr>
+                    </wps:wsp>
+                  </a:graphicData>
+                </a:graphic>
+                <wp14:sizeRelH relativeFrom="margin">
+                  <wp14:pctWidth>0</wp14:pctWidth>
+                </wp14:sizeRelH>
+                <wp14:sizeRelV relativeFrom="margin">
+                  <wp14:pctHeight>0</wp14:pctHeight>
+                </wp14:sizeRelV>
+              </wp:anchor>
+            </w:drawing>
+          </mc:Choice>
+          <mc:Fallback>
+            <w:pict>
+              <v:shape w14:anchorId="70DEABC4" id="_x0000_s1027" type="#_x0000_t61" style="position:absolute;margin-left:244.95pt;margin-top:8pt;width:198.2pt;height:21.2pt;z-index:251665408;visibility:visible;mso-wrap-style:square;mso-width-percent:0;mso-height-percent:0;mso-wrap-distance-left:9pt;mso-wrap-distance-top:0;mso-wrap-distance-right:9pt;mso-wrap-distance-bottom:0;mso-position-horizontal:absolute;mso-position-horizontal-relative:text;mso-position-vertical:absolute;mso-position-vertical-relative:text;mso-width-percent:0;mso-height-percent:0;mso-width-relative:margin;mso-height-relative:margin;v-text-anchor:middle" o:gfxdata="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" adj="-3022,-16349" filled="f" strokecolor="#196b24 [3206]" strokeweight="1pt">
+                <v:textbox>
+                  <w:txbxContent>
+                    <w:p>
+                      <w:pPr>
+                        <w:jc w:val="center"/>
+                        <w:rPr>
+                          <w:color w:val="196B24" w:themeColor="accent3"/>
+                        </w:rPr>
+                      </w:pPr>
+                      <w:r>
+                        <w:rPr>
+                          <w:color w:val="196B24" w:themeColor="accent3"/>
+                          <w:lang w:val="bg-BG"/>
+                        </w:rPr>
+                        <w:t xml:space="preserve">секция </w:t>
+                      </w:r>
+                      <w:r>
+                        <w:rPr>
+                          <w:b/>
+                          <w:bCs/>
+                          <w:color w:val="196B24" w:themeColor="accent3"/>
+                        </w:rPr>
+                        <w:t>Expense</w:t>
+                      </w:r>
+                      <w:r>
+                        <w:rPr>
+                          <w:color w:val="196B24" w:themeColor="accent3"/>
+                        </w:rPr>
+                        <w:t>(</w:t>
+                      </w:r>
+                      <w:r>
+                        <w:rPr>
+                          <w:color w:val="196B24" w:themeColor="accent3"/>
+                          <w:lang w:val="bg-BG"/>
+                        </w:rPr>
+                        <w:t>Разход</w:t>
+                      </w:r>
+                      <w:r>
+                        <w:rPr>
+                          <w:color w:val="196B24" w:themeColor="accent3"/>
+                        </w:rPr>
+                        <w:t>)</w:t>
+                      </w:r>
+                    </w:p>
+                  </w:txbxContent>
+                </v:textbox>
+              </v:shape>
+            </w:pict>
+          </mc:Fallback>
+        </mc:AlternateContent>
+      </w:r>
+      <w:r>
+        <w:rPr>
+          <w:noProof/>
+        </w:rPr>
+        <mc:AlternateContent>
+          <mc:Choice Requires="wps">
+            <w:drawing>
+              <wp:anchor distT="0" distB="0" distL="114300" distR="114300" simplePos="0" relativeHeight="251663360" behindDoc="0" locked="0" layoutInCell="1" allowOverlap="1" wp14:anchorId="11D5711C" wp14:editId="06F1B467">
+                <wp:simplePos x="0" y="0"/>
+                <wp:positionH relativeFrom="column">
+                  <wp:posOffset>933450</wp:posOffset>
+                </wp:positionH>
+                <wp:positionV relativeFrom="paragraph">
+                  <wp:posOffset>85453</wp:posOffset>
+                </wp:positionV>
+                <wp:extent cx="1673225" cy="269240"/>
+                <wp:effectExtent l="285750" t="228600" r="22225" b="16510"/>
+                <wp:wrapNone/>
+                <wp:docPr id="1878521320" name="Балонче за говор: правоъгълник 1"/>
+                <wp:cNvGraphicFramePr/>
+                <a:graphic xmlns:a="http://schemas.openxmlformats.org/drawingml/2006/main">
+                  <a:graphicData uri="http://schemas.microsoft.com/office/word/2010/wordprocessingShape">
+                    <wps:wsp>
+                      <wps:cNvSpPr/>
+                      <wps:spPr>
+                        <a:xfrm>
+                          <a:off x="0" y="0"/>
+                          <a:ext cx="1673225" cy="269240"/>
+                        </a:xfrm>
+                        <a:prstGeom prst="wedgeRectCallout">
+                          <a:avLst>
+                            <a:gd name="adj1" fmla="val -63989"/>
+                            <a:gd name="adj2" fmla="val -125692"/>
+                          </a:avLst>
+                        </a:prstGeom>
+                        <a:noFill/>
+                        <a:ln>
+                          <a:solidFill>
+                            <a:schemeClr val="accent3"/>
+                          </a:solidFill>
+                        </a:ln>
+                      </wps:spPr>
+                      <wps:style>
+                        <a:lnRef idx="2">
+                          <a:schemeClr val="accent1">
+                            <a:shade val="15000"/>
+                          </a:schemeClr>
+                        </a:lnRef>
+                        <a:fillRef idx="1">
+                          <a:schemeClr val="accent1"/>
+                        </a:fillRef>
+                        <a:effectRef idx="0">
+                          <a:schemeClr val="accent1"/>
+                        </a:effectRef>
+                        <a:fontRef idx="minor">
+                          <a:schemeClr val="lt1"/>
+                        </a:fontRef>
+                      </wps:style>
+                      <wps:txbx>
+                        <w:txbxContent>
+                          <w:p>
+                            <w:pPr>
+                              <w:jc w:val="center"/>
+                              <w:rPr>
+                                <w:color w:val="196B24" w:themeColor="accent3"/>
+                              </w:rPr>
+                            </w:pPr>
+                            <w:r>
+                              <w:rPr>
+                                <w:color w:val="196B24" w:themeColor="accent3"/>
+                                <w:lang w:val="bg-BG"/>
+                              </w:rPr>
+                              <w:t>секция</w:t>
+                            </w:r>
+                            <w:r>
+                              <w:rPr>
+                                <w:color w:val="196B24" w:themeColor="accent3"/>
+                                <w:lang w:val="bg-BG"/>
+                              </w:rPr>
+                              <w:t xml:space="preserve"> </w:t>
+                            </w:r>
+                            <w:r>
+                              <w:rPr>
+                                <w:b/>
+                                <w:bCs/>
+                                <w:color w:val="196B24" w:themeColor="accent3"/>
+                              </w:rPr>
+                              <w:t>Profit</w:t>
+                            </w:r>
+                            <w:r>
+                              <w:rPr>
+                                <w:color w:val="196B24" w:themeColor="accent3"/>
+                              </w:rPr>
+                              <w:t>(</w:t>
+                            </w:r>
+                            <w:r>
+                              <w:rPr>
+                                <w:color w:val="196B24" w:themeColor="accent3"/>
+                                <w:lang w:val="bg-BG"/>
+                              </w:rPr>
+                              <w:t>Приход</w:t>
+                            </w:r>
+                            <w:r>
+                              <w:rPr>
+                                <w:color w:val="196B24" w:themeColor="accent3"/>
+                              </w:rPr>
+                              <w:t>)</w:t>
+                            </w:r>
+                          </w:p>
+                        </w:txbxContent>
+                      </wps:txbx>
+                      <wps:bodyPr rot="0" spcFirstLastPara="0" vertOverflow="overflow" horzOverflow="overflow" vert="horz" wrap="square" lIns="91440" tIns="45720" rIns="91440" bIns="45720" numCol="1" spcCol="0" rtlCol="0" fromWordArt="0" anchor="ctr" anchorCtr="0" forceAA="0" compatLnSpc="1">
+                        <a:prstTxWarp prst="textNoShape">
+                          <a:avLst/>
+                        </a:prstTxWarp>
+                        <a:noAutofit/>
+                      </wps:bodyPr>
+                    </wps:wsp>
+                  </a:graphicData>
+                </a:graphic>
+                <wp14:sizeRelH relativeFrom="margin">
+                  <wp14:pctWidth>0</wp14:pctWidth>
+                </wp14:sizeRelH>
+                <wp14:sizeRelV relativeFrom="margin">
+                  <wp14:pctHeight>0</wp14:pctHeight>
+                </wp14:sizeRelV>
+              </wp:anchor>
+            </w:drawing>
+          </mc:Choice>
+          <mc:Fallback>
+            <w:pict>
+              <v:shape w14:anchorId="11D5711C" id="_x0000_s1028" type="#_x0000_t61" style="position:absolute;margin-left:73.5pt;margin-top:6.75pt;width:131.75pt;height:21.2pt;z-index:251663360;visibility:visible;mso-wrap-style:square;mso-width-percent:0;mso-height-percent:0;mso-wrap-distance-left:9pt;mso-wrap-distance-top:0;mso-wrap-distance-right:9pt;mso-wrap-distance-bottom:0;mso-position-horizontal:absolute;mso-position-horizontal-relative:text;mso-position-vertical:absolute;mso-position-vertical-relative:text;mso-width-percent:0;mso-height-percent:0;mso-width-relative:margin;mso-height-relative:margin;v-text-anchor:middle" o:gfxdata="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" adj="-3022,-16349" filled="f" strokecolor="#196b24 [3206]" strokeweight="1pt">
+                <v:textbox>
+                  <w:txbxContent>
+                    <w:p>
+                      <w:pPr>
+                        <w:jc w:val="center"/>
+                        <w:rPr>
+                          <w:color w:val="196B24" w:themeColor="accent3"/>
+                        </w:rPr>
+                      </w:pPr>
+                      <w:r>
+                        <w:rPr>
+                          <w:color w:val="196B24" w:themeColor="accent3"/>
+                          <w:lang w:val="bg-BG"/>
+                        </w:rPr>
+                        <w:t>секция</w:t>
+                      </w:r>
+                      <w:r>
+                        <w:rPr>
+                          <w:color w:val="196B24" w:themeColor="accent3"/>
+                          <w:lang w:val="bg-BG"/>
+                        </w:rPr>
+                        <w:t xml:space="preserve"> </w:t>
+                      </w:r>
+                      <w:r>
+                        <w:rPr>
+                          <w:b/>
+                          <w:bCs/>
+                          <w:color w:val="196B24" w:themeColor="accent3"/>
+                        </w:rPr>
+                        <w:t>Profit</w:t>
+                      </w:r>
+                      <w:r>
+                        <w:rPr>
+                          <w:color w:val="196B24" w:themeColor="accent3"/>
+                        </w:rPr>
+                        <w:t>(</w:t>
+                      </w:r>
+                      <w:r>
+                        <w:rPr>
+                          <w:color w:val="196B24" w:themeColor="accent3"/>
+                          <w:lang w:val="bg-BG"/>
+                        </w:rPr>
+                        <w:t>Приход</w:t>
+                      </w:r>
+                      <w:r>
+                        <w:rPr>
+                          <w:color w:val="196B24" w:themeColor="accent3"/>
+                        </w:rPr>
+                        <w:t>)</w:t>
+                      </w:r>
+                    </w:p>
+                  </w:txbxContent>
+                </v:textbox>
+              </v:shape>
+            </w:pict>
+          </mc:Fallback>
+        </mc:AlternateContent>
+      </w:r>
+    </w:p>
+    <w:p>
+      <w:pPr>
+        <w:jc w:val="both"/>
+        <w:rPr>
+          <w:lang w:val="bg-BG"/>
+        </w:rPr>
+      </w:pPr>
+      <w:r>
+        <w:rPr>
+          <w:noProof/>
+        </w:rPr>
+        <mc:AlternateContent>
+          <mc:Choice Requires="wps">
+            <w:drawing>
+              <wp:anchor distT="0" distB="0" distL="114300" distR="114300" simplePos="0" relativeHeight="251661312" behindDoc="0" locked="0" layoutInCell="1" allowOverlap="1" wp14:anchorId="7E780A8E" wp14:editId="28A85DD0">
+                <wp:simplePos x="0" y="0"/>
+                <wp:positionH relativeFrom="margin">
+                  <wp:align>left</wp:align>
+                </wp:positionH>
+                <wp:positionV relativeFrom="paragraph">
+                  <wp:posOffset>133804</wp:posOffset>
+                </wp:positionV>
+                <wp:extent cx="1420495" cy="269240"/>
+                <wp:effectExtent l="95250" t="571500" r="27305" b="16510"/>
+                <wp:wrapNone/>
+                <wp:docPr id="1704299620" name="Балонче за говор: правоъгълник 1"/>
+                <wp:cNvGraphicFramePr/>
+                <a:graphic xmlns:a="http://schemas.openxmlformats.org/drawingml/2006/main">
+                  <a:graphicData uri="http://schemas.microsoft.com/office/word/2010/wordprocessingShape">
+                    <wps:wsp>
+                      <wps:cNvSpPr/>
+                      <wps:spPr>
+                        <a:xfrm>
+                          <a:off x="1123950" y="8074479"/>
+                          <a:ext cx="1420495" cy="269240"/>
+                        </a:xfrm>
+                        <a:prstGeom prst="wedgeRectCallout">
+                          <a:avLst>
+                            <a:gd name="adj1" fmla="val -54502"/>
+                            <a:gd name="adj2" fmla="val -246986"/>
+                          </a:avLst>
+                        </a:prstGeom>
+                        <a:noFill/>
+                        <a:ln>
+                          <a:solidFill>
+                            <a:schemeClr val="accent3"/>
+                          </a:solidFill>
+                        </a:ln>
+                      </wps:spPr>
+                      <wps:style>
+                        <a:lnRef idx="2">
+                          <a:schemeClr val="accent1">
+                            <a:shade val="15000"/>
+                          </a:schemeClr>
+                        </a:lnRef>
+                        <a:fillRef idx="1">
+                          <a:schemeClr val="accent1"/>
+                        </a:fillRef>
+                        <a:effectRef idx="0">
+                          <a:schemeClr val="accent1"/>
+                        </a:effectRef>
+                        <a:fontRef idx="minor">
+                          <a:schemeClr val="lt1"/>
+                        </a:fontRef>
+                      </wps:style>
+                      <wps:txbx>
+                        <w:txbxContent>
+                          <w:p>
+                            <w:pPr>
+                              <w:jc w:val="center"/>
+                              <w:rPr>
+                                <w:color w:val="196B24" w:themeColor="accent3"/>
+                              </w:rPr>
+                            </w:pPr>
+                            <w:r>
+                              <w:rPr>
+                                <w:color w:val="196B24" w:themeColor="accent3"/>
+                                <w:lang w:val="bg-BG"/>
+                              </w:rPr>
+                              <w:t xml:space="preserve">Контрола </w:t>
+                            </w:r>
+                            <w:r>
+                              <w:rPr>
+                                <w:b/>
+                                <w:bCs/>
+                                <w:color w:val="196B24" w:themeColor="accent3"/>
+                              </w:rPr>
+                              <w:t>Button</w:t>
+                            </w:r>
+                          </w:p>
+                        </w:txbxContent>
+                      </wps:txbx>
+                      <wps:bodyPr rot="0" spcFirstLastPara="0" vertOverflow="overflow" horzOverflow="overflow" vert="horz" wrap="square" lIns="91440" tIns="45720" rIns="91440" bIns="45720" numCol="1" spcCol="0" rtlCol="0" fromWordArt="0" anchor="ctr" anchorCtr="0" forceAA="0" compatLnSpc="1">
+                        <a:prstTxWarp prst="textNoShape">
+                          <a:avLst/>
+                        </a:prstTxWarp>
+                        <a:noAutofit/>
+                      </wps:bodyPr>
+                    </wps:wsp>
+                  </a:graphicData>
+                </a:graphic>
+                <wp14:sizeRelH relativeFrom="margin">
+                  <wp14:pctWidth>0</wp14:pctWidth>
+                </wp14:sizeRelH>
+                <wp14:sizeRelV relativeFrom="margin">
+                  <wp14:pctHeight>0</wp14:pctHeight>
+                </wp14:sizeRelV>
+              </wp:anchor>
+            </w:drawing>
+          </mc:Choice>
+          <mc:Fallback>
+            <w:pict>
+              <v:shape w14:anchorId="7E780A8E" id="_x0000_s1029" type="#_x0000_t61" style="position:absolute;left:0;text-align:left;margin-left:0;margin-top:10.55pt;width:111.85pt;height:21.2pt;z-index:251661312;visibility:visible;mso-wrap-style:square;mso-width-percent:0;mso-height-percent:0;mso-wrap-distance-left:9pt;mso-wrap-distance-top:0;mso-wrap-distance-right:9pt;mso-wrap-distance-bottom:0;mso-position-horizontal:left;mso-position-horizontal-relative:margin;mso-position-vertical:absolute;mso-position-vertical-relative:text;mso-width-percent:0;mso-height-percent:0;mso-width-relative:margin;mso-height-relative:margin;v-text-anchor:middle" o:gfxdata="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" adj="-972,-42549" filled="f" strokecolor="#196b24 [3206]" strokeweight="1pt">
+                <v:textbox>
+                  <w:txbxContent>
+                    <w:p>
+                      <w:pPr>
+                        <w:jc w:val="center"/>
+                        <w:rPr>
+                          <w:color w:val="196B24" w:themeColor="accent3"/>
+                        </w:rPr>
+                      </w:pPr>
+                      <w:r>
+                        <w:rPr>
+                          <w:color w:val="196B24" w:themeColor="accent3"/>
+                          <w:lang w:val="bg-BG"/>
+                        </w:rPr>
+                        <w:t xml:space="preserve">Контрола </w:t>
+                      </w:r>
+                      <w:r>
+                        <w:rPr>
+                          <w:b/>
+                          <w:bCs/>
+                          <w:color w:val="196B24" w:themeColor="accent3"/>
+                        </w:rPr>
+                        <w:t>Button</w:t>
+                      </w:r>
+                    </w:p>
+                  </w:txbxContent>
+                </v:textbox>
+                <w10:wrap anchorx="margin"/>
+              </v:shape>
+            </w:pict>
+          </mc:Fallback>
+        </mc:AlternateContent>
+      </w:r>
+    </w:p>
+    <w:p>
+      <w:pPr>
+        <w:jc w:val="both"/>
+        <w:rPr>
+          <w:lang w:val="bg-BG"/>
+        </w:rPr>
+      </w:pPr>
+    </w:p>
+    <w:p>
+      <w:pPr>
+        <w:jc w:val="both"/>
+        <w:rPr>
+          <w:color w:val="E97132" w:themeColor="accent2"/>
+          <w:lang w:val="bg-BG"/>
+        </w:rPr>
+      </w:pPr>
+      <w:r>
+        <w:rPr>
+          <w:color w:val="E97132" w:themeColor="accent2"/>
+          <w:lang w:val="bg-BG"/>
+        </w:rPr>
+        <w:t>Използвайки описаната по-горе конвенция за именуване задайте подходящи имена на контролите.</w:t>
+      </w:r>
+    </w:p>
+    <w:p>
+      <w:pPr>
+        <w:jc w:val="both"/>
+        <w:rPr>
+          <w:i/>
+          <w:iCs/>
+          <w:sz w:val="18"/>
+          <w:szCs w:val="18"/>
+        </w:rPr>
+      </w:pPr>
+      <w:r>
+        <w:rPr>
+          <w:i/>
+          <w:iCs/>
+          <w:sz w:val="18"/>
+          <w:szCs w:val="18"/>
+          <w:lang w:val="bg-BG"/>
+        </w:rPr>
+        <w:t>Забележка: Част от контролите, предимно етикети(</w:t>
+      </w:r>
+      <w:r>
+        <w:rPr>
+          <w:i/>
+          <w:iCs/>
+          <w:sz w:val="18"/>
+          <w:szCs w:val="18"/>
+        </w:rPr>
+        <w:t>labels</w:t>
+      </w:r>
+      <w:r>
+        <w:rPr>
+          <w:i/>
+          <w:iCs/>
+          <w:sz w:val="18"/>
+          <w:szCs w:val="18"/>
+          <w:lang w:val="bg-BG"/>
+        </w:rPr>
+        <w:t>), които се използват за визуализиране на текстово съдържани, могат да бъдат пропуснат при именуване, защото те няма да бъдат извиквани никъде от кода на приложението .</w:t>
+      </w:r>
+    </w:p>
+    <w:p>
+      <w:pPr>
+        <w:jc w:val="both"/>
+        <w:rPr>
+          <w:lang w:val="bg-BG"/>
+        </w:rPr>
+      </w:pPr>
+      <w:r>
+        <w:rPr>
+          <w:noProof/>
+          <w:lang w:val="bg-BG"/>
+        </w:rPr>
+        <w:lastRenderedPageBreak/>
+        <w:drawing>
+          <wp:inline distT="0" distB="0" distL="0" distR="0" wp14:anchorId="76C3E6AD" wp14:editId="5D5A6D17">
+            <wp:extent cx="5725795" cy="3086100"/>
+            <wp:effectExtent l="0" t="0" r="8255" b="0"/>
+            <wp:docPr id="480794063" name="Картина 2"/>
+            <wp:cNvGraphicFramePr>
+              <a:graphicFrameLocks xmlns:a="http://schemas.openxmlformats.org/drawingml/2006/main" noChangeAspect="1"/>
+            </wp:cNvGraphicFramePr>
+            <a:graphic xmlns:a="http://schemas.openxmlformats.org/drawingml/2006/main">
+              <a:graphicData uri="http://schemas.openxmlformats.org/drawingml/2006/picture">
+                <pic:pic xmlns:pic="http://schemas.openxmlformats.org/drawingml/2006/picture">
+                  <pic:nvPicPr>
+                    <pic:cNvPr id="0" name="Picture 1"/>
+                    <pic:cNvPicPr>
+                      <a:picLocks noChangeAspect="1" noChangeArrowheads="1"/>
+                    </pic:cNvPicPr>
+                  </pic:nvPicPr>
+                  <pic:blipFill>
+                    <a:blip r:embed="rId6" cstate="print">
+                      <a:extLst>
+                        <a:ext uri="{28A0092B-C50C-407E-A947-70E740481C1C}">
+                          <a14:useLocalDpi xmlns:a14="http://schemas.microsoft.com/office/drawing/2010/main" val="0"/>
+                        </a:ext>
+                      </a:extLst>
+                    </a:blip>
+                    <a:srcRect/>
+                    <a:stretch>
+                      <a:fillRect/>
+                    </a:stretch>
+                  </pic:blipFill>
+                  <pic:spPr bwMode="auto">
+                    <a:xfrm>
+                      <a:off x="0" y="0"/>
+                      <a:ext cx="5725795" cy="3086100"/>
+                    </a:xfrm>
+                    <a:prstGeom prst="rect">
+                      <a:avLst/>
+                    </a:prstGeom>
+                    <a:noFill/>
+                    <a:ln>
+                      <a:noFill/>
+                    </a:ln>
+                  </pic:spPr>
+                </pic:pic>
+              </a:graphicData>
+            </a:graphic>
+          </wp:inline>
+        </w:drawing>
+      </w:r>
+    </w:p>
+    <w:p>
+      <w:pPr>
+        <w:jc w:val="both"/>
+      </w:pPr>
+    </w:p>
+    <w:p>
+      <w:pPr>
+        <w:jc w:val="both"/>
+        <w:rPr>
+          <w:color w:val="E97132" w:themeColor="accent2"/>
+        </w:rPr>
+      </w:pPr>
+      <w:r>
+        <w:rPr>
+          <w:color w:val="E97132" w:themeColor="accent2"/>
+        </w:rPr>
+        <w:t>I</w:t>
+      </w:r>
+      <w:r>
+        <w:rPr>
+          <w:color w:val="E97132" w:themeColor="accent2"/>
+        </w:rPr>
+        <w:t>V</w:t>
+      </w:r>
+      <w:r>
+        <w:rPr>
+          <w:color w:val="E97132" w:themeColor="accent2"/>
+          <w:lang w:val="bg-BG"/>
+        </w:rPr>
+        <w:t>.</w:t>
+      </w:r>
+      <w:r>
+        <w:rPr>
+          <w:color w:val="E97132" w:themeColor="accent2"/>
+          <w:lang w:val="bg-BG"/>
+        </w:rPr>
+        <w:t xml:space="preserve"> </w:t>
+      </w:r>
+      <w:r>
+        <w:rPr>
+          <w:color w:val="E97132" w:themeColor="accent2"/>
+          <w:lang w:val="bg-BG"/>
+        </w:rPr>
+        <w:t>Създаване на методи</w:t>
+      </w:r>
+      <w:r>
+        <w:rPr>
+          <w:color w:val="E97132" w:themeColor="accent2"/>
+          <w:lang w:val="bg-BG"/>
+        </w:rPr>
+        <w:t xml:space="preserve"> - обработчици на събития</w:t>
+      </w:r>
+    </w:p>
+    <w:p>
+      <w:pPr>
+        <w:jc w:val="both"/>
+      </w:pPr>
+      <w:r>
+        <w:rPr>
+          <w:lang w:val="bg-BG"/>
+        </w:rPr>
+        <w:t>Ред е да създадем код, който да се изпълни, когато бутонът „Запази“ бъде кликнат</w:t>
+      </w:r>
+      <w:r>
+        <w:rPr>
+          <w:lang w:val="bg-BG"/>
+        </w:rPr>
+        <w:t>(отнася се и за двата бутона)</w:t>
+      </w:r>
+      <w:r>
+        <w:rPr>
+          <w:lang w:val="bg-BG"/>
+        </w:rPr>
+        <w:t>.</w:t>
+      </w:r>
+      <w:r>
+        <w:rPr>
+          <w:lang w:val="bg-BG"/>
+        </w:rPr>
+        <w:t xml:space="preserve"> За целта е необходимо да маркираме дадения бутон с мишката и от панела с неговите характеристики </w:t>
+      </w:r>
+      <w:r>
+        <w:t>(</w:t>
+      </w:r>
+      <w:r>
+        <w:rPr>
+          <w:b/>
+          <w:bCs/>
+        </w:rPr>
+        <w:t>Properties</w:t>
+      </w:r>
+      <w:r>
+        <w:t>)</w:t>
+      </w:r>
+      <w:r>
+        <w:rPr>
+          <w:lang w:val="bg-BG"/>
+        </w:rPr>
+        <w:t xml:space="preserve"> да включим бутона отговарящ за събитията </w:t>
+      </w:r>
+      <w:r>
+        <w:t>(</w:t>
+      </w:r>
+      <w:r>
+        <w:rPr>
+          <w:b/>
+          <w:bCs/>
+        </w:rPr>
+        <w:t>Event</w:t>
+      </w:r>
+      <w:r>
+        <w:t>)</w:t>
+      </w:r>
+      <w:r>
+        <w:rPr>
+          <w:lang w:val="bg-BG"/>
+        </w:rPr>
+        <w:t xml:space="preserve">, да изберем събитието </w:t>
+      </w:r>
+      <w:r>
+        <w:rPr>
+          <w:b/>
+          <w:bCs/>
+        </w:rPr>
+        <w:t>Click</w:t>
+      </w:r>
+      <w:r>
+        <w:rPr>
+          <w:b/>
+          <w:bCs/>
+          <w:lang w:val="bg-BG"/>
+        </w:rPr>
+        <w:t xml:space="preserve"> </w:t>
+      </w:r>
+      <w:r>
+        <w:rPr>
+          <w:lang w:val="bg-BG"/>
+        </w:rPr>
+        <w:t>и да му дадем име – това ще бъде обработчика на събитието, който ще се извика, когато бутонът бъде натиснат с мишката. Дайте описателни имена на обработчиците, като се ръководите от примера.</w:t>
+      </w:r>
+    </w:p>
+    <w:p>
+      <w:pPr>
+        <w:jc w:val="both"/>
+      </w:pPr>
+      <w:r>
+        <w:rPr>
+          <w:noProof/>
+        </w:rPr>
+        <w:drawing>
+          <wp:inline distT="0" distB="0" distL="0" distR="0" wp14:anchorId="62058BE2" wp14:editId="04FED5F7">
+            <wp:extent cx="5725795" cy="3096895"/>
+            <wp:effectExtent l="0" t="0" r="8255" b="8255"/>
+            <wp:docPr id="1417460761" name="Картина 4"/>
+            <wp:cNvGraphicFramePr>
+              <a:graphicFrameLocks xmlns:a="http://schemas.openxmlformats.org/drawingml/2006/main" noChangeAspect="1"/>
+            </wp:cNvGraphicFramePr>
+            <a:graphic xmlns:a="http://schemas.openxmlformats.org/drawingml/2006/main">
+              <a:graphicData uri="http://schemas.openxmlformats.org/drawingml/2006/picture">
+                <pic:pic xmlns:pic="http://schemas.openxmlformats.org/drawingml/2006/picture">
+                  <pic:nvPicPr>
+                    <pic:cNvPr id="0" name="Picture 3"/>
+                    <pic:cNvPicPr>
+                      <a:picLocks noChangeAspect="1" noChangeArrowheads="1"/>
+                    </pic:cNvPicPr>
+                  </pic:nvPicPr>
+                  <pic:blipFill>
+                    <a:blip r:embed="rId7">
+                      <a:extLst>
+                        <a:ext uri="{28A0092B-C50C-407E-A947-70E740481C1C}">
+                          <a14:useLocalDpi xmlns:a14="http://schemas.microsoft.com/office/drawing/2010/main" val="0"/>
+                        </a:ext>
+                      </a:extLst>
+                    </a:blip>
+                    <a:srcRect/>
+                    <a:stretch>
+                      <a:fillRect/>
+                    </a:stretch>
+                  </pic:blipFill>
+                  <pic:spPr bwMode="auto">
+                    <a:xfrm>
+                      <a:off x="0" y="0"/>
+                      <a:ext cx="5725795" cy="3096895"/>
+                    </a:xfrm>
+                    <a:prstGeom prst="rect">
+                      <a:avLst/>
+                    </a:prstGeom>
+                    <a:noFill/>
+                    <a:ln>
+                      <a:noFill/>
+                    </a:ln>
+                  </pic:spPr>
+                </pic:pic>
+              </a:graphicData>
+            </a:graphic>
+          </wp:inline>
+        </w:drawing>
+      </w:r>
     </w:p>
     <w:sectPr>
       <w:pgSz w:w="11906" w:h="16838"/>
@@ -2023,6 +3307,7 @@
   <w:style w:type="paragraph" w:default="1" w:styleId="a">
     <w:name w:val="Normal"/>
     <w:qFormat/>
+    <w:rsid w:val="00BA4876"/>
   </w:style>
   <w:style w:type="paragraph" w:styleId="1">
     <w:name w:val="heading 1"/>

</xml_diff>

<commit_message>
windows form project update
</commit_message>
<xml_diff>
--- a/X class/11. Практически Проект/E-Wallet.docx
+++ b/X class/11. Практически Проект/E-Wallet.docx
@@ -110,7 +110,7 @@
           <w:lang w:val="bg-BG"/>
         </w:rPr>
         <w:drawing>
-          <wp:inline distT="0" distB="0" distL="0" distR="0" wp14:anchorId="429AA0C8" wp14:editId="3159C97A">
+          <wp:inline distT="0" distB="0" distL="0" distR="0" wp14:anchorId="429AA0C8" wp14:editId="06D4342E">
             <wp:extent cx="5727700" cy="3517900"/>
             <wp:effectExtent l="0" t="0" r="6350" b="6350"/>
             <wp:docPr id="209712280" name="Картина 1"/>
@@ -1685,7 +1685,7 @@
         </w:rPr>
         <w:lastRenderedPageBreak/>
         <w:drawing>
-          <wp:inline distT="0" distB="0" distL="0" distR="0" wp14:anchorId="76C3E6AD" wp14:editId="6CD7E42F">
+          <wp:inline distT="0" distB="0" distL="0" distR="0" wp14:anchorId="76C3E6AD" wp14:editId="04BAA18C">
             <wp:extent cx="5725795" cy="3086100"/>
             <wp:effectExtent l="0" t="0" r="8255" b="0"/>
             <wp:docPr id="480794063" name="Картина 2"/>
@@ -2411,9 +2411,6 @@
     <w:p>
       <w:pPr>
         <w:jc w:val="both"/>
-        <w:rPr>
-          <w:lang w:val="bg-BG"/>
-        </w:rPr>
       </w:pPr>
       <w:r>
         <w:rPr>
@@ -2435,6 +2432,490 @@
           <w:lang w:val="bg-BG"/>
         </w:rPr>
         <w:t>.</w:t>
+      </w:r>
+    </w:p>
+    <w:p>
+      <w:pPr>
+        <w:jc w:val="both"/>
+        <w:rPr>
+          <w:color w:val="E97132" w:themeColor="accent2"/>
+          <w:lang w:val="bg-BG"/>
+        </w:rPr>
+      </w:pPr>
+      <w:r>
+        <w:rPr>
+          <w:color w:val="E97132" w:themeColor="accent2"/>
+        </w:rPr>
+        <w:lastRenderedPageBreak/>
+        <w:t>VII</w:t>
+      </w:r>
+      <w:r>
+        <w:rPr>
+          <w:color w:val="E97132" w:themeColor="accent2"/>
+          <w:lang w:val="bg-BG"/>
+        </w:rPr>
+        <w:t>.</w:t>
+      </w:r>
+      <w:r>
+        <w:rPr>
+          <w:color w:val="E97132" w:themeColor="accent2"/>
+          <w:lang w:val="bg-BG"/>
+        </w:rPr>
+        <w:t xml:space="preserve"> </w:t>
+      </w:r>
+      <w:r>
+        <w:rPr>
+          <w:color w:val="E97132" w:themeColor="accent2"/>
+          <w:lang w:val="bg-BG"/>
+        </w:rPr>
+        <w:t>Помощни методи за актуализация на данните при промяна на данните</w:t>
+      </w:r>
+    </w:p>
+    <w:p>
+      <w:pPr>
+        <w:pStyle w:val="a9"/>
+        <w:numPr>
+          <w:ilvl w:val="0"/>
+          <w:numId w:val="8"/>
+        </w:numPr>
+        <w:jc w:val="both"/>
+        <w:rPr>
+          <w:lang w:val="bg-BG"/>
+        </w:rPr>
+      </w:pPr>
+      <w:r>
+        <w:rPr>
+          <w:lang w:val="bg-BG"/>
+        </w:rPr>
+        <w:t xml:space="preserve">Помощен метод за актуализация на </w:t>
+      </w:r>
+      <w:r>
+        <w:rPr>
+          <w:b/>
+          <w:bCs/>
+          <w:color w:val="156082" w:themeColor="accent1"/>
+          <w:lang w:val="bg-BG"/>
+        </w:rPr>
+        <w:t>баланса</w:t>
+      </w:r>
+      <w:r>
+        <w:rPr>
+          <w:lang w:val="bg-BG"/>
+        </w:rPr>
+        <w:t>.</w:t>
+      </w:r>
+    </w:p>
+    <w:p>
+      <w:pPr>
+        <w:pStyle w:val="a9"/>
+        <w:numPr>
+          <w:ilvl w:val="1"/>
+          <w:numId w:val="8"/>
+        </w:numPr>
+        <w:jc w:val="both"/>
+        <w:rPr>
+          <w:lang w:val="bg-BG"/>
+        </w:rPr>
+      </w:pPr>
+      <w:r>
+        <w:rPr>
+          <w:lang w:val="bg-BG"/>
+        </w:rPr>
+        <w:t xml:space="preserve">Напишете метод </w:t>
+      </w:r>
+      <w:r>
+        <w:rPr>
+          <w:b/>
+          <w:bCs/>
+          <w:color w:val="E97132" w:themeColor="accent2"/>
+        </w:rPr>
+        <w:t>UpdateBalance()</w:t>
+      </w:r>
+      <w:r>
+        <w:rPr>
+          <w:lang w:val="bg-BG"/>
+        </w:rPr>
+        <w:t xml:space="preserve">, който актуализира </w:t>
+      </w:r>
+      <w:r>
+        <w:rPr>
+          <w:b/>
+          <w:bCs/>
+          <w:i/>
+          <w:iCs/>
+          <w:lang w:val="bg-BG"/>
+        </w:rPr>
+        <w:t>БАЛАНСА</w:t>
+      </w:r>
+      <w:r>
+        <w:rPr>
+          <w:lang w:val="bg-BG"/>
+        </w:rPr>
+        <w:t xml:space="preserve"> при всяка промяна в приходната или разходната част на приложението.</w:t>
+      </w:r>
+      <w:r>
+        <w:rPr>
+          <w:lang w:val="bg-BG"/>
+        </w:rPr>
+        <w:t xml:space="preserve"> </w:t>
+      </w:r>
+    </w:p>
+    <w:p>
+      <w:pPr>
+        <w:pStyle w:val="a9"/>
+        <w:ind w:left="1440"/>
+        <w:jc w:val="both"/>
+        <w:rPr>
+          <w:lang w:val="bg-BG"/>
+        </w:rPr>
+      </w:pPr>
+      <w:r>
+        <w:rPr>
+          <w:noProof/>
+          <w:lang w:val="bg-BG"/>
+        </w:rPr>
+        <w:drawing>
+          <wp:inline distT="0" distB="0" distL="0" distR="0" wp14:anchorId="1A09BC6D" wp14:editId="0CC0465E">
+            <wp:extent cx="4812323" cy="1842109"/>
+            <wp:effectExtent l="0" t="0" r="0" b="0"/>
+            <wp:docPr id="2030373428" name="Картина 1"/>
+            <wp:cNvGraphicFramePr>
+              <a:graphicFrameLocks xmlns:a="http://schemas.openxmlformats.org/drawingml/2006/main" noChangeAspect="1"/>
+            </wp:cNvGraphicFramePr>
+            <a:graphic xmlns:a="http://schemas.openxmlformats.org/drawingml/2006/main">
+              <a:graphicData uri="http://schemas.openxmlformats.org/drawingml/2006/picture">
+                <pic:pic xmlns:pic="http://schemas.openxmlformats.org/drawingml/2006/picture">
+                  <pic:nvPicPr>
+                    <pic:cNvPr id="0" name="Picture 1"/>
+                    <pic:cNvPicPr>
+                      <a:picLocks noChangeAspect="1" noChangeArrowheads="1"/>
+                    </pic:cNvPicPr>
+                  </pic:nvPicPr>
+                  <pic:blipFill>
+                    <a:blip r:embed="rId9">
+                      <a:extLst>
+                        <a:ext uri="{28A0092B-C50C-407E-A947-70E740481C1C}">
+                          <a14:useLocalDpi xmlns:a14="http://schemas.microsoft.com/office/drawing/2010/main" val="0"/>
+                        </a:ext>
+                      </a:extLst>
+                    </a:blip>
+                    <a:srcRect/>
+                    <a:stretch>
+                      <a:fillRect/>
+                    </a:stretch>
+                  </pic:blipFill>
+                  <pic:spPr bwMode="auto">
+                    <a:xfrm>
+                      <a:off x="0" y="0"/>
+                      <a:ext cx="4823962" cy="1846564"/>
+                    </a:xfrm>
+                    <a:prstGeom prst="rect">
+                      <a:avLst/>
+                    </a:prstGeom>
+                    <a:noFill/>
+                    <a:ln>
+                      <a:noFill/>
+                    </a:ln>
+                  </pic:spPr>
+                </pic:pic>
+              </a:graphicData>
+            </a:graphic>
+          </wp:inline>
+        </w:drawing>
+      </w:r>
+    </w:p>
+    <w:p>
+      <w:pPr>
+        <w:pStyle w:val="a9"/>
+        <w:numPr>
+          <w:ilvl w:val="1"/>
+          <w:numId w:val="8"/>
+        </w:numPr>
+        <w:jc w:val="both"/>
+        <w:rPr>
+          <w:lang w:val="bg-BG"/>
+        </w:rPr>
+      </w:pPr>
+      <w:r>
+        <w:rPr>
+          <w:b/>
+          <w:bCs/>
+          <w:color w:val="E97132" w:themeColor="accent2"/>
+          <w:lang w:val="bg-BG"/>
+        </w:rPr>
+        <w:t>Извикайте метода</w:t>
+      </w:r>
+      <w:r>
+        <w:rPr>
+          <w:lang w:val="bg-BG"/>
+        </w:rPr>
+        <w:t xml:space="preserve"> </w:t>
+      </w:r>
+      <w:r>
+        <w:rPr>
+          <w:b/>
+          <w:bCs/>
+        </w:rPr>
+        <w:t>UpdateBalance()</w:t>
+      </w:r>
+      <w:r>
+        <w:t xml:space="preserve"> </w:t>
+      </w:r>
+      <w:r>
+        <w:rPr>
+          <w:lang w:val="bg-BG"/>
+        </w:rPr>
+        <w:t xml:space="preserve">при стартиране на програмата и при всяко добавяне на нов приход и разход съответно </w:t>
+      </w:r>
+      <w:r>
+        <w:rPr>
+          <w:b/>
+          <w:bCs/>
+          <w:color w:val="E97132" w:themeColor="accent2"/>
+          <w:lang w:val="bg-BG"/>
+        </w:rPr>
+        <w:t>при инициализацията на приложението, и от обработчиците на събитието клик за двата бутона „Запази“.</w:t>
+      </w:r>
+    </w:p>
+    <w:p>
+      <w:pPr>
+        <w:pStyle w:val="a9"/>
+        <w:numPr>
+          <w:ilvl w:val="0"/>
+          <w:numId w:val="8"/>
+        </w:numPr>
+        <w:jc w:val="both"/>
+        <w:rPr>
+          <w:lang w:val="bg-BG"/>
+        </w:rPr>
+      </w:pPr>
+      <w:r>
+        <w:rPr>
+          <w:b/>
+          <w:bCs/>
+          <w:color w:val="E97132" w:themeColor="accent2"/>
+          <w:lang w:val="bg-BG"/>
+        </w:rPr>
+        <w:t>Зареждане на данните</w:t>
+      </w:r>
+      <w:r>
+        <w:rPr>
+          <w:lang w:val="bg-BG"/>
+        </w:rPr>
+        <w:t xml:space="preserve"> за приходи и разходи от съответните файлове при стартиране на програмата.</w:t>
+      </w:r>
+    </w:p>
+    <w:p>
+      <w:pPr>
+        <w:pStyle w:val="a9"/>
+        <w:numPr>
+          <w:ilvl w:val="1"/>
+          <w:numId w:val="8"/>
+        </w:numPr>
+        <w:jc w:val="both"/>
+        <w:rPr>
+          <w:b/>
+          <w:bCs/>
+          <w:color w:val="E97132" w:themeColor="accent2"/>
+          <w:lang w:val="bg-BG"/>
+        </w:rPr>
+      </w:pPr>
+      <w:r>
+        <w:rPr>
+          <w:lang w:val="bg-BG"/>
+        </w:rPr>
+        <w:t>Напишете</w:t>
+      </w:r>
+      <w:r>
+        <w:t xml:space="preserve"> </w:t>
+      </w:r>
+      <w:r>
+        <w:rPr>
+          <w:lang w:val="bg-BG"/>
+        </w:rPr>
+        <w:t xml:space="preserve">помощен метод </w:t>
+      </w:r>
+      <w:r>
+        <w:rPr>
+          <w:b/>
+          <w:bCs/>
+          <w:color w:val="E97132" w:themeColor="accent2"/>
+        </w:rPr>
+        <w:t>LoadProfits()</w:t>
+      </w:r>
+      <w:r>
+        <w:t xml:space="preserve">, </w:t>
+      </w:r>
+      <w:r>
+        <w:rPr>
+          <w:lang w:val="bg-BG"/>
+        </w:rPr>
+        <w:t xml:space="preserve">който чете всички </w:t>
+      </w:r>
+      <w:r>
+        <w:rPr>
+          <w:b/>
+          <w:bCs/>
+          <w:lang w:val="bg-BG"/>
+        </w:rPr>
+        <w:t>приходи</w:t>
+      </w:r>
+      <w:r>
+        <w:rPr>
+          <w:lang w:val="bg-BG"/>
+        </w:rPr>
+        <w:t xml:space="preserve"> от файла с приходите;</w:t>
+      </w:r>
+    </w:p>
+    <w:p>
+      <w:pPr>
+        <w:pStyle w:val="a9"/>
+        <w:ind w:left="1440"/>
+        <w:jc w:val="both"/>
+        <w:rPr>
+          <w:b/>
+          <w:bCs/>
+          <w:color w:val="E97132" w:themeColor="accent2"/>
+          <w:lang w:val="bg-BG"/>
+        </w:rPr>
+      </w:pPr>
+      <w:r>
+        <w:rPr>
+          <w:b/>
+          <w:bCs/>
+          <w:noProof/>
+          <w:color w:val="E97132" w:themeColor="accent2"/>
+          <w:lang w:val="bg-BG"/>
+        </w:rPr>
+        <w:drawing>
+          <wp:inline distT="0" distB="0" distL="0" distR="0" wp14:anchorId="199EF049" wp14:editId="2C5E33F5">
+            <wp:extent cx="4823287" cy="3139440"/>
+            <wp:effectExtent l="0" t="0" r="0" b="0"/>
+            <wp:docPr id="545838887" name="Картина 1"/>
+            <wp:cNvGraphicFramePr>
+              <a:graphicFrameLocks xmlns:a="http://schemas.openxmlformats.org/drawingml/2006/main" noChangeAspect="1"/>
+            </wp:cNvGraphicFramePr>
+            <a:graphic xmlns:a="http://schemas.openxmlformats.org/drawingml/2006/main">
+              <a:graphicData uri="http://schemas.openxmlformats.org/drawingml/2006/picture">
+                <pic:pic xmlns:pic="http://schemas.openxmlformats.org/drawingml/2006/picture">
+                  <pic:nvPicPr>
+                    <pic:cNvPr id="0" name="Picture 1"/>
+                    <pic:cNvPicPr>
+                      <a:picLocks noChangeAspect="1" noChangeArrowheads="1"/>
+                    </pic:cNvPicPr>
+                  </pic:nvPicPr>
+                  <pic:blipFill>
+                    <a:blip r:embed="rId10">
+                      <a:extLst>
+                        <a:ext uri="{28A0092B-C50C-407E-A947-70E740481C1C}">
+                          <a14:useLocalDpi xmlns:a14="http://schemas.microsoft.com/office/drawing/2010/main" val="0"/>
+                        </a:ext>
+                      </a:extLst>
+                    </a:blip>
+                    <a:srcRect/>
+                    <a:stretch>
+                      <a:fillRect/>
+                    </a:stretch>
+                  </pic:blipFill>
+                  <pic:spPr bwMode="auto">
+                    <a:xfrm>
+                      <a:off x="0" y="0"/>
+                      <a:ext cx="4856734" cy="3161211"/>
+                    </a:xfrm>
+                    <a:prstGeom prst="rect">
+                      <a:avLst/>
+                    </a:prstGeom>
+                    <a:noFill/>
+                    <a:ln>
+                      <a:noFill/>
+                    </a:ln>
+                  </pic:spPr>
+                </pic:pic>
+              </a:graphicData>
+            </a:graphic>
+          </wp:inline>
+        </w:drawing>
+      </w:r>
+    </w:p>
+    <w:p>
+      <w:pPr>
+        <w:pStyle w:val="a9"/>
+        <w:numPr>
+          <w:ilvl w:val="1"/>
+          <w:numId w:val="8"/>
+        </w:numPr>
+        <w:jc w:val="both"/>
+        <w:rPr>
+          <w:b/>
+          <w:bCs/>
+          <w:color w:val="E97132" w:themeColor="accent2"/>
+          <w:lang w:val="bg-BG"/>
+        </w:rPr>
+      </w:pPr>
+      <w:r>
+        <w:rPr>
+          <w:lang w:val="bg-BG"/>
+        </w:rPr>
+        <w:t>Напишете</w:t>
+      </w:r>
+      <w:r>
+        <w:rPr>
+          <w:lang w:val="bg-BG"/>
+        </w:rPr>
+        <w:t xml:space="preserve"> по аналогичен начин</w:t>
+      </w:r>
+      <w:r>
+        <w:t xml:space="preserve"> </w:t>
+      </w:r>
+      <w:r>
+        <w:rPr>
+          <w:lang w:val="bg-BG"/>
+        </w:rPr>
+        <w:t xml:space="preserve">помощен метод </w:t>
+      </w:r>
+      <w:r>
+        <w:rPr>
+          <w:b/>
+          <w:bCs/>
+          <w:color w:val="E97132" w:themeColor="accent2"/>
+        </w:rPr>
+        <w:t>Load</w:t>
+      </w:r>
+      <w:r>
+        <w:rPr>
+          <w:b/>
+          <w:bCs/>
+          <w:color w:val="E97132" w:themeColor="accent2"/>
+        </w:rPr>
+        <w:t>Expenses</w:t>
+      </w:r>
+      <w:r>
+        <w:rPr>
+          <w:b/>
+          <w:bCs/>
+          <w:color w:val="E97132" w:themeColor="accent2"/>
+        </w:rPr>
+        <w:t>()</w:t>
+      </w:r>
+      <w:r>
+        <w:rPr>
+          <w:lang w:val="bg-BG"/>
+        </w:rPr>
+        <w:t xml:space="preserve">, който чете всички </w:t>
+      </w:r>
+      <w:r>
+        <w:rPr>
+          <w:b/>
+          <w:bCs/>
+          <w:lang w:val="bg-BG"/>
+        </w:rPr>
+        <w:t>разходи</w:t>
+      </w:r>
+      <w:r>
+        <w:rPr>
+          <w:lang w:val="bg-BG"/>
+        </w:rPr>
+        <w:t xml:space="preserve"> от файла с разходите;</w:t>
       </w:r>
     </w:p>
     <w:sectPr>
@@ -2836,6 +3317,119 @@
     </w:lvl>
   </w:abstractNum>
   <w:abstractNum w:abstractNumId="4" w15:restartNumberingAfterBreak="0">
+    <w:nsid w:val="1B7F09A2"/>
+    <w:multiLevelType w:val="hybridMultilevel"/>
+    <w:tmpl w:val="BA62D6DA"/>
+    <w:lvl w:ilvl="0" w:tplc="08090001">
+      <w:start w:val="1"/>
+      <w:numFmt w:val="bullet"/>
+      <w:lvlText w:val=""/>
+      <w:lvlJc w:val="left"/>
+      <w:pPr>
+        <w:ind w:left="720" w:hanging="360"/>
+      </w:pPr>
+      <w:rPr>
+        <w:rFonts w:ascii="Symbol" w:hAnsi="Symbol" w:hint="default"/>
+      </w:rPr>
+    </w:lvl>
+    <w:lvl w:ilvl="1" w:tplc="08090003">
+      <w:start w:val="1"/>
+      <w:numFmt w:val="bullet"/>
+      <w:lvlText w:val="o"/>
+      <w:lvlJc w:val="left"/>
+      <w:pPr>
+        <w:ind w:left="1440" w:hanging="360"/>
+      </w:pPr>
+      <w:rPr>
+        <w:rFonts w:ascii="Courier New" w:hAnsi="Courier New" w:cs="Courier New" w:hint="default"/>
+      </w:rPr>
+    </w:lvl>
+    <w:lvl w:ilvl="2" w:tplc="08090005" w:tentative="1">
+      <w:start w:val="1"/>
+      <w:numFmt w:val="bullet"/>
+      <w:lvlText w:val=""/>
+      <w:lvlJc w:val="left"/>
+      <w:pPr>
+        <w:ind w:left="2160" w:hanging="360"/>
+      </w:pPr>
+      <w:rPr>
+        <w:rFonts w:ascii="Wingdings" w:hAnsi="Wingdings" w:hint="default"/>
+      </w:rPr>
+    </w:lvl>
+    <w:lvl w:ilvl="3" w:tplc="08090001" w:tentative="1">
+      <w:start w:val="1"/>
+      <w:numFmt w:val="bullet"/>
+      <w:lvlText w:val=""/>
+      <w:lvlJc w:val="left"/>
+      <w:pPr>
+        <w:ind w:left="2880" w:hanging="360"/>
+      </w:pPr>
+      <w:rPr>
+        <w:rFonts w:ascii="Symbol" w:hAnsi="Symbol" w:hint="default"/>
+      </w:rPr>
+    </w:lvl>
+    <w:lvl w:ilvl="4" w:tplc="08090003" w:tentative="1">
+      <w:start w:val="1"/>
+      <w:numFmt w:val="bullet"/>
+      <w:lvlText w:val="o"/>
+      <w:lvlJc w:val="left"/>
+      <w:pPr>
+        <w:ind w:left="3600" w:hanging="360"/>
+      </w:pPr>
+      <w:rPr>
+        <w:rFonts w:ascii="Courier New" w:hAnsi="Courier New" w:cs="Courier New" w:hint="default"/>
+      </w:rPr>
+    </w:lvl>
+    <w:lvl w:ilvl="5" w:tplc="08090005" w:tentative="1">
+      <w:start w:val="1"/>
+      <w:numFmt w:val="bullet"/>
+      <w:lvlText w:val=""/>
+      <w:lvlJc w:val="left"/>
+      <w:pPr>
+        <w:ind w:left="4320" w:hanging="360"/>
+      </w:pPr>
+      <w:rPr>
+        <w:rFonts w:ascii="Wingdings" w:hAnsi="Wingdings" w:hint="default"/>
+      </w:rPr>
+    </w:lvl>
+    <w:lvl w:ilvl="6" w:tplc="08090001" w:tentative="1">
+      <w:start w:val="1"/>
+      <w:numFmt w:val="bullet"/>
+      <w:lvlText w:val=""/>
+      <w:lvlJc w:val="left"/>
+      <w:pPr>
+        <w:ind w:left="5040" w:hanging="360"/>
+      </w:pPr>
+      <w:rPr>
+        <w:rFonts w:ascii="Symbol" w:hAnsi="Symbol" w:hint="default"/>
+      </w:rPr>
+    </w:lvl>
+    <w:lvl w:ilvl="7" w:tplc="08090003" w:tentative="1">
+      <w:start w:val="1"/>
+      <w:numFmt w:val="bullet"/>
+      <w:lvlText w:val="o"/>
+      <w:lvlJc w:val="left"/>
+      <w:pPr>
+        <w:ind w:left="5760" w:hanging="360"/>
+      </w:pPr>
+      <w:rPr>
+        <w:rFonts w:ascii="Courier New" w:hAnsi="Courier New" w:cs="Courier New" w:hint="default"/>
+      </w:rPr>
+    </w:lvl>
+    <w:lvl w:ilvl="8" w:tplc="08090005" w:tentative="1">
+      <w:start w:val="1"/>
+      <w:numFmt w:val="bullet"/>
+      <w:lvlText w:val=""/>
+      <w:lvlJc w:val="left"/>
+      <w:pPr>
+        <w:ind w:left="6480" w:hanging="360"/>
+      </w:pPr>
+      <w:rPr>
+        <w:rFonts w:ascii="Wingdings" w:hAnsi="Wingdings" w:hint="default"/>
+      </w:rPr>
+    </w:lvl>
+  </w:abstractNum>
+  <w:abstractNum w:abstractNumId="5" w15:restartNumberingAfterBreak="0">
     <w:nsid w:val="3A0E690A"/>
     <w:multiLevelType w:val="hybridMultilevel"/>
     <w:tmpl w:val="7D50D742"/>
@@ -2926,7 +3520,7 @@
       </w:pPr>
     </w:lvl>
   </w:abstractNum>
-  <w:abstractNum w:abstractNumId="5" w15:restartNumberingAfterBreak="0">
+  <w:abstractNum w:abstractNumId="6" w15:restartNumberingAfterBreak="0">
     <w:nsid w:val="3C7E7CE3"/>
     <w:multiLevelType w:val="hybridMultilevel"/>
     <w:tmpl w:val="EA08CBB8"/>
@@ -3039,7 +3633,7 @@
       </w:rPr>
     </w:lvl>
   </w:abstractNum>
-  <w:abstractNum w:abstractNumId="6" w15:restartNumberingAfterBreak="0">
+  <w:abstractNum w:abstractNumId="7" w15:restartNumberingAfterBreak="0">
     <w:nsid w:val="7A8501C0"/>
     <w:multiLevelType w:val="hybridMultilevel"/>
     <w:tmpl w:val="88F24660"/>
@@ -3129,7 +3723,7 @@
     <w:abstractNumId w:val="3"/>
   </w:num>
   <w:num w:numId="2" w16cid:durableId="1177426108">
-    <w:abstractNumId w:val="4"/>
+    <w:abstractNumId w:val="5"/>
   </w:num>
   <w:num w:numId="3" w16cid:durableId="615989130">
     <w:abstractNumId w:val="1"/>
@@ -3138,13 +3732,16 @@
     <w:abstractNumId w:val="0"/>
   </w:num>
   <w:num w:numId="5" w16cid:durableId="380062819">
-    <w:abstractNumId w:val="5"/>
+    <w:abstractNumId w:val="6"/>
   </w:num>
   <w:num w:numId="6" w16cid:durableId="909851929">
     <w:abstractNumId w:val="2"/>
   </w:num>
   <w:num w:numId="7" w16cid:durableId="1812555622">
-    <w:abstractNumId w:val="6"/>
+    <w:abstractNumId w:val="7"/>
+  </w:num>
+  <w:num w:numId="8" w16cid:durableId="488445039">
+    <w:abstractNumId w:val="4"/>
   </w:num>
 </w:numbering>
 </file>

</xml_diff>